<commit_message>
tut-J (Metacognition) revised + tested
</commit_message>
<xml_diff>
--- a/CPCZurich2022_TutorialD_ReinforcementLearning_InstallationGuide.docx
+++ b/CPCZurich2022_TutorialD_ReinforcementLearning_InstallationGuide.docx
@@ -517,6 +517,8 @@
           <w:rFonts w:ascii="Helvetica Light" w:hAnsi="Helvetica Light"/>
         </w:rPr>
       </w:pPr>
+      <w:bookmarkStart w:id="0" w:name="_GoBack"/>
+      <w:bookmarkEnd w:id="0"/>
     </w:p>
     <w:p>
       <w:pPr>
@@ -538,7 +540,7 @@
           <w:sz w:val="26"/>
           <w:szCs w:val="26"/>
         </w:rPr>
-        <w:t xml:space="preserve">A) </w:t>
+        <w:t xml:space="preserve">PART </w:t>
       </w:r>
       <w:r>
         <w:rPr>
@@ -548,9 +550,8 @@
           <w:sz w:val="26"/>
           <w:szCs w:val="26"/>
         </w:rPr>
-        <w:t xml:space="preserve">How to install R version </w:t>
-      </w:r>
-      <w:proofErr w:type="spellStart"/>
+        <w:t xml:space="preserve">A) </w:t>
+      </w:r>
       <w:r>
         <w:rPr>
           <w:rFonts w:ascii="Helvetica Light" w:hAnsi="Helvetica Light"/>
@@ -559,9 +560,8 @@
           <w:sz w:val="26"/>
           <w:szCs w:val="26"/>
         </w:rPr>
-        <w:t>hBayesDM</w:t>
-      </w:r>
-      <w:proofErr w:type="spellEnd"/>
+        <w:t>How to install R version</w:t>
+      </w:r>
       <w:r>
         <w:rPr>
           <w:rFonts w:ascii="Helvetica Light" w:hAnsi="Helvetica Light"/>
@@ -570,7 +570,49 @@
           <w:sz w:val="26"/>
           <w:szCs w:val="26"/>
         </w:rPr>
-        <w:t xml:space="preserve"> on </w:t>
+        <w:t xml:space="preserve"> </w:t>
+      </w:r>
+      <w:proofErr w:type="spellStart"/>
+      <w:r>
+        <w:rPr>
+          <w:rFonts w:ascii="Helvetica Light" w:hAnsi="Helvetica Light"/>
+          <w:b/>
+          <w:color w:val="0070C0"/>
+          <w:sz w:val="26"/>
+          <w:szCs w:val="26"/>
+        </w:rPr>
+        <w:t>hBayesDM</w:t>
+      </w:r>
+      <w:proofErr w:type="spellEnd"/>
+      <w:r>
+        <w:rPr>
+          <w:rFonts w:ascii="Helvetica Light" w:hAnsi="Helvetica Light"/>
+          <w:b/>
+          <w:color w:val="0070C0"/>
+          <w:sz w:val="26"/>
+          <w:szCs w:val="26"/>
+        </w:rPr>
+        <w:t xml:space="preserve"> </w:t>
+      </w:r>
+      <w:r>
+        <w:rPr>
+          <w:rFonts w:ascii="Helvetica Light" w:hAnsi="Helvetica Light"/>
+          <w:b/>
+          <w:color w:val="0070C0"/>
+          <w:sz w:val="26"/>
+          <w:szCs w:val="26"/>
+        </w:rPr>
+        <w:t>on</w:t>
+      </w:r>
+      <w:r>
+        <w:rPr>
+          <w:rFonts w:ascii="Helvetica Light" w:hAnsi="Helvetica Light"/>
+          <w:b/>
+          <w:color w:val="0070C0"/>
+          <w:sz w:val="26"/>
+          <w:szCs w:val="26"/>
+        </w:rPr>
+        <w:t xml:space="preserve"> </w:t>
       </w:r>
       <w:r>
         <w:rPr>
@@ -1425,6 +1467,7 @@
       <w:pPr>
         <w:rPr>
           <w:rFonts w:ascii="Helvetica Light" w:eastAsia="Times New Roman" w:hAnsi="Helvetica Light" w:cs="Times New Roman"/>
+          <w:lang w:val="fr-CH"/>
         </w:rPr>
       </w:pPr>
     </w:p>
@@ -1518,7 +1561,6 @@
           <w:color w:val="333333"/>
           <w:sz w:val="20"/>
           <w:szCs w:val="20"/>
-          <w:lang w:val="de-DE"/>
         </w:rPr>
       </w:pPr>
       <w:proofErr w:type="spellStart"/>
@@ -1529,7 +1571,6 @@
           <w:color w:val="333333"/>
           <w:sz w:val="20"/>
           <w:szCs w:val="20"/>
-          <w:lang w:val="de-DE"/>
         </w:rPr>
         <w:t>install.packages</w:t>
       </w:r>
@@ -1541,7 +1582,6 @@
           <w:color w:val="333333"/>
           <w:sz w:val="20"/>
           <w:szCs w:val="20"/>
-          <w:lang w:val="de-DE"/>
         </w:rPr>
         <w:t>('</w:t>
       </w:r>
@@ -1552,7 +1592,6 @@
           <w:color w:val="333333"/>
           <w:sz w:val="20"/>
           <w:szCs w:val="20"/>
-          <w:lang w:val="de-DE"/>
         </w:rPr>
         <w:t>rstan</w:t>
       </w:r>
@@ -1563,7 +1602,6 @@
           <w:color w:val="333333"/>
           <w:sz w:val="20"/>
           <w:szCs w:val="20"/>
-          <w:lang w:val="de-DE"/>
         </w:rPr>
         <w:t>')</w:t>
       </w:r>
@@ -1573,7 +1611,6 @@
         <w:rPr>
           <w:rFonts w:ascii="Helvetica Light" w:eastAsia="Times New Roman" w:hAnsi="Helvetica Light" w:cs="Times New Roman"/>
           <w:bCs/>
-          <w:lang w:val="de-DE"/>
         </w:rPr>
       </w:pPr>
     </w:p>
@@ -1582,31 +1619,19 @@
         <w:rPr>
           <w:rFonts w:ascii="Helvetica Light" w:eastAsia="Times New Roman" w:hAnsi="Helvetica Light" w:cs="Times New Roman"/>
           <w:bCs/>
-          <w:lang w:val="de-DE"/>
-        </w:rPr>
-      </w:pPr>
-      <w:r>
-        <w:rPr>
-          <w:rFonts w:ascii="Helvetica Light" w:eastAsia="Times New Roman" w:hAnsi="Helvetica Light" w:cs="Times New Roman"/>
-          <w:lang w:val="de-DE"/>
+        </w:rPr>
+      </w:pPr>
+      <w:r>
+        <w:rPr>
+          <w:rFonts w:ascii="Helvetica Light" w:eastAsia="Times New Roman" w:hAnsi="Helvetica Light" w:cs="Times New Roman"/>
         </w:rPr>
         <w:t xml:space="preserve">5. </w:t>
       </w:r>
-      <w:proofErr w:type="spellStart"/>
-      <w:r>
-        <w:rPr>
-          <w:rFonts w:ascii="Helvetica Light" w:eastAsia="Times New Roman" w:hAnsi="Helvetica Light" w:cs="Times New Roman"/>
-          <w:lang w:val="de-DE"/>
-        </w:rPr>
-        <w:t>Install</w:t>
-      </w:r>
-      <w:proofErr w:type="spellEnd"/>
-      <w:r>
-        <w:rPr>
-          <w:rFonts w:ascii="Helvetica Light" w:eastAsia="Times New Roman" w:hAnsi="Helvetica Light" w:cs="Times New Roman"/>
-          <w:lang w:val="de-DE"/>
-        </w:rPr>
-        <w:t xml:space="preserve"> </w:t>
+      <w:r>
+        <w:rPr>
+          <w:rFonts w:ascii="Helvetica Light" w:eastAsia="Times New Roman" w:hAnsi="Helvetica Light" w:cs="Times New Roman"/>
+        </w:rPr>
+        <w:t xml:space="preserve">Install </w:t>
       </w:r>
       <w:proofErr w:type="spellStart"/>
       <w:r>
@@ -1614,7 +1639,6 @@
           <w:rFonts w:ascii="Helvetica Light" w:eastAsia="Times New Roman" w:hAnsi="Helvetica Light" w:cs="Times New Roman"/>
           <w:b/>
           <w:bCs/>
-          <w:lang w:val="de-DE"/>
         </w:rPr>
         <w:t>hBayesDM</w:t>
       </w:r>
@@ -2073,8 +2097,6 @@
           <w:lang w:val="en-US"/>
         </w:rPr>
       </w:pPr>
-      <w:bookmarkStart w:id="0" w:name="_GoBack"/>
-      <w:bookmarkEnd w:id="0"/>
     </w:p>
     <w:p>
       <w:pPr>
@@ -2263,7 +2285,6 @@
           <w:lang w:val="en-US"/>
         </w:rPr>
       </w:pPr>
-      <w:commentRangeStart w:id="1"/>
       <w:r>
         <w:rPr>
           <w:rFonts w:ascii="Courier New" w:eastAsia="Times New Roman" w:hAnsi="Courier New" w:cs="Courier New"/>
@@ -2379,13 +2400,6 @@
           <w:lang w:val="en-US"/>
         </w:rPr>
         <w:t>)</w:t>
-      </w:r>
-      <w:commentRangeEnd w:id="1"/>
-      <w:r>
-        <w:rPr>
-          <w:rStyle w:val="CommentReference"/>
-        </w:rPr>
-        <w:commentReference w:id="1"/>
       </w:r>
     </w:p>
     <w:p>
@@ -2483,25 +2497,17 @@
           <w:szCs w:val="20"/>
           <w:lang w:val="en-US"/>
         </w:rPr>
-        <w:t>plot(</w:t>
-      </w:r>
-      <w:commentRangeStart w:id="2"/>
-      <w:r>
-        <w:rPr>
-          <w:rFonts w:ascii="Courier New" w:eastAsia="Times New Roman" w:hAnsi="Courier New" w:cs="Courier New"/>
-          <w:color w:val="333333"/>
-          <w:sz w:val="20"/>
-          <w:szCs w:val="20"/>
-          <w:lang w:val="en-US"/>
-        </w:rPr>
-        <w:t>output</w:t>
-      </w:r>
-      <w:commentRangeEnd w:id="2"/>
-      <w:r>
-        <w:rPr>
-          <w:rStyle w:val="CommentReference"/>
-        </w:rPr>
-        <w:commentReference w:id="2"/>
+        <w:t>plot(output</w:t>
+      </w:r>
+      <w:r>
+        <w:rPr>
+          <w:rFonts w:ascii="Courier New" w:eastAsia="Times New Roman" w:hAnsi="Courier New" w:cs="Courier New"/>
+          <w:color w:val="333333"/>
+          <w:sz w:val="20"/>
+          <w:szCs w:val="20"/>
+          <w:lang w:val="en-US"/>
+        </w:rPr>
+        <w:t>1</w:t>
       </w:r>
       <w:r>
         <w:rPr>
@@ -2545,7 +2551,7 @@
           <w:rFonts w:ascii="Helvetica Light" w:hAnsi="Helvetica Light"/>
         </w:rPr>
       </w:pPr>
-      <w:hyperlink r:id="rId16" w:history="1">
+      <w:hyperlink r:id="rId13" w:history="1">
         <w:r>
           <w:rPr>
             <w:rStyle w:val="Hyperlink"/>
@@ -2591,7 +2597,7 @@
           <w:sz w:val="26"/>
           <w:szCs w:val="26"/>
         </w:rPr>
-        <w:t xml:space="preserve">B) </w:t>
+        <w:t xml:space="preserve">PART </w:t>
       </w:r>
       <w:r>
         <w:rPr>
@@ -2601,9 +2607,8 @@
           <w:sz w:val="26"/>
           <w:szCs w:val="26"/>
         </w:rPr>
-        <w:t xml:space="preserve">How to install R version </w:t>
-      </w:r>
-      <w:proofErr w:type="spellStart"/>
+        <w:t xml:space="preserve">B) </w:t>
+      </w:r>
       <w:r>
         <w:rPr>
           <w:rFonts w:ascii="Helvetica Light" w:hAnsi="Helvetica Light"/>
@@ -2612,9 +2617,9 @@
           <w:sz w:val="26"/>
           <w:szCs w:val="26"/>
         </w:rPr>
-        <w:t>hBayesDM</w:t>
-      </w:r>
-      <w:proofErr w:type="spellEnd"/>
+        <w:t xml:space="preserve">How to install R version </w:t>
+      </w:r>
+      <w:proofErr w:type="spellStart"/>
       <w:r>
         <w:rPr>
           <w:rFonts w:ascii="Helvetica Light" w:hAnsi="Helvetica Light"/>
@@ -2623,6 +2628,17 @@
           <w:sz w:val="26"/>
           <w:szCs w:val="26"/>
         </w:rPr>
+        <w:t>hBayesDM</w:t>
+      </w:r>
+      <w:proofErr w:type="spellEnd"/>
+      <w:r>
+        <w:rPr>
+          <w:rFonts w:ascii="Helvetica Light" w:hAnsi="Helvetica Light"/>
+          <w:b/>
+          <w:color w:val="0070C0"/>
+          <w:sz w:val="26"/>
+          <w:szCs w:val="26"/>
+        </w:rPr>
         <w:t xml:space="preserve"> on </w:t>
       </w:r>
       <w:r>
@@ -2715,7 +2731,7 @@
           <w:lang w:val="de-DE"/>
         </w:rPr>
       </w:pPr>
-      <w:hyperlink r:id="rId17" w:history="1">
+      <w:hyperlink r:id="rId14" w:history="1">
         <w:r>
           <w:rPr>
             <w:rStyle w:val="Hyperlink"/>
@@ -2786,7 +2802,7 @@
           <w:lang w:val="de-DE"/>
         </w:rPr>
       </w:pPr>
-      <w:hyperlink r:id="rId18" w:anchor="download" w:history="1">
+      <w:hyperlink r:id="rId15" w:anchor="download" w:history="1">
         <w:r>
           <w:rPr>
             <w:rStyle w:val="Hyperlink"/>
@@ -2877,7 +2893,7 @@
         </w:rPr>
         <w:t xml:space="preserve"> You could remove it manually by searching the files or by typing the following command in Terminal. See this link to open or quit Terminal on Mac (</w:t>
       </w:r>
-      <w:hyperlink r:id="rId19" w:history="1">
+      <w:hyperlink r:id="rId16" w:history="1">
         <w:r>
           <w:rPr>
             <w:rStyle w:val="Hyperlink"/>
@@ -4244,7 +4260,7 @@
           <w:rFonts w:ascii="Helvetica Light" w:hAnsi="Helvetica Light"/>
         </w:rPr>
       </w:pPr>
-      <w:hyperlink r:id="rId20" w:history="1">
+      <w:hyperlink r:id="rId17" w:history="1">
         <w:r>
           <w:rPr>
             <w:rStyle w:val="Hyperlink"/>
@@ -4433,100 +4449,6 @@
     </w:sectPr>
   </w:body>
 </w:document>
-</file>
-
-<file path=word/comments.xml><?xml version="1.0" encoding="utf-8"?>
-<w:comments xmlns:wpc="http://schemas.microsoft.com/office/word/2010/wordprocessingCanvas" xmlns:cx="http://schemas.microsoft.com/office/drawing/2014/chartex" xmlns:cx1="http://schemas.microsoft.com/office/drawing/2015/9/8/chartex" xmlns:cx2="http://schemas.microsoft.com/office/drawing/2015/10/21/chartex" xmlns:cx3="http://schemas.microsoft.com/office/drawing/2016/5/9/chartex" xmlns:cx4="http://schemas.microsoft.com/office/drawing/2016/5/10/chartex" xmlns:cx5="http://schemas.microsoft.com/office/drawing/2016/5/11/chartex" xmlns:cx6="http://schemas.microsoft.com/office/drawing/2016/5/12/chartex" xmlns:cx7="http://schemas.microsoft.com/office/drawing/2016/5/13/chartex" xmlns:cx8="http://schemas.microsoft.com/office/drawing/2016/5/14/chartex" xmlns:mc="http://schemas.openxmlformats.org/markup-compatibility/2006" xmlns:aink="http://schemas.microsoft.com/office/drawing/2016/ink" xmlns:am3d="http://schemas.microsoft.com/office/drawing/2017/model3d" xmlns:o="urn:schemas-microsoft-com:office:office" xmlns:r="http://schemas.openxmlformats.org/officeDocument/2006/relationships" xmlns:m="http://schemas.openxmlformats.org/officeDocument/2006/math" xmlns:v="urn:schemas-microsoft-com:vml" xmlns:wp14="http://schemas.microsoft.com/office/word/2010/wordprocessingDrawing" xmlns:wp="http://schemas.openxmlformats.org/drawingml/2006/wordprocessingDrawing" xmlns:w10="urn:schemas-microsoft-com:office:word" xmlns:w="http://schemas.openxmlformats.org/wordprocessingml/2006/main" xmlns:w14="http://schemas.microsoft.com/office/word/2010/wordml" xmlns:w15="http://schemas.microsoft.com/office/word/2012/wordml" xmlns:w16cid="http://schemas.microsoft.com/office/word/2016/wordml/cid" xmlns:w16se="http://schemas.microsoft.com/office/word/2015/wordml/symex" xmlns:wpg="http://schemas.microsoft.com/office/word/2010/wordprocessingGroup" xmlns:wpi="http://schemas.microsoft.com/office/word/2010/wordprocessingInk" xmlns:wne="http://schemas.microsoft.com/office/word/2006/wordml" xmlns:wps="http://schemas.microsoft.com/office/word/2010/wordprocessingShape" mc:Ignorable="w14 w15 w16se w16cid wp14">
-  <w:comment w:id="1" w:author="Alex Hess" w:date="2022-09-05T17:00:00Z" w:initials="AH">
-    <w:p>
-      <w:pPr>
-        <w:pStyle w:val="CommentText"/>
-      </w:pPr>
-      <w:r>
-        <w:rPr>
-          <w:rStyle w:val="CommentReference"/>
-        </w:rPr>
-        <w:annotationRef/>
-      </w:r>
-      <w:r>
-        <w:t xml:space="preserve">Error in gng_m1(data = "example", </w:t>
-      </w:r>
-      <w:proofErr w:type="spellStart"/>
-      <w:r>
-        <w:t>niter</w:t>
-      </w:r>
-      <w:proofErr w:type="spellEnd"/>
-      <w:r>
-        <w:t xml:space="preserve"> = 2000, </w:t>
-      </w:r>
-      <w:proofErr w:type="spellStart"/>
-      <w:r>
-        <w:t>nwarmup</w:t>
-      </w:r>
-      <w:proofErr w:type="spellEnd"/>
-      <w:r>
-        <w:t xml:space="preserve"> = 1000, </w:t>
-      </w:r>
-      <w:proofErr w:type="spellStart"/>
-      <w:r>
-        <w:t>nchain</w:t>
-      </w:r>
-      <w:proofErr w:type="spellEnd"/>
-      <w:r>
-        <w:t xml:space="preserve"> = </w:t>
-      </w:r>
-      <w:proofErr w:type="gramStart"/>
-      <w:r>
-        <w:t>2,  :</w:t>
-      </w:r>
-      <w:proofErr w:type="gramEnd"/>
-      <w:r>
-        <w:t xml:space="preserve"> </w:t>
-      </w:r>
-    </w:p>
-    <w:p>
-      <w:pPr>
-        <w:pStyle w:val="CommentText"/>
-      </w:pPr>
-      <w:r>
-        <w:t xml:space="preserve">  ** Example data for this task does not exist **</w:t>
-      </w:r>
-    </w:p>
-  </w:comment>
-  <w:comment w:id="2" w:author="Alex Hess" w:date="2022-09-05T17:01:00Z" w:initials="AH">
-    <w:p>
-      <w:pPr>
-        <w:pStyle w:val="CommentText"/>
-      </w:pPr>
-      <w:r>
-        <w:rPr>
-          <w:rStyle w:val="CommentReference"/>
-        </w:rPr>
-        <w:annotationRef/>
-      </w:r>
-      <w:r>
-        <w:t>Should be plot(output1)</w:t>
-      </w:r>
-      <w:r>
-        <w:t xml:space="preserve"> probably</w:t>
-      </w:r>
-    </w:p>
-  </w:comment>
-</w:comments>
-</file>
-
-<file path=word/commentsExtended.xml><?xml version="1.0" encoding="utf-8"?>
-<w15:commentsEx xmlns:wpc="http://schemas.microsoft.com/office/word/2010/wordprocessingCanvas" xmlns:cx="http://schemas.microsoft.com/office/drawing/2014/chartex" xmlns:cx1="http://schemas.microsoft.com/office/drawing/2015/9/8/chartex" xmlns:cx2="http://schemas.microsoft.com/office/drawing/2015/10/21/chartex" xmlns:cx3="http://schemas.microsoft.com/office/drawing/2016/5/9/chartex" xmlns:cx4="http://schemas.microsoft.com/office/drawing/2016/5/10/chartex" xmlns:cx5="http://schemas.microsoft.com/office/drawing/2016/5/11/chartex" xmlns:cx6="http://schemas.microsoft.com/office/drawing/2016/5/12/chartex" xmlns:cx7="http://schemas.microsoft.com/office/drawing/2016/5/13/chartex" xmlns:cx8="http://schemas.microsoft.com/office/drawing/2016/5/14/chartex" xmlns:mc="http://schemas.openxmlformats.org/markup-compatibility/2006" xmlns:aink="http://schemas.microsoft.com/office/drawing/2016/ink" xmlns:am3d="http://schemas.microsoft.com/office/drawing/2017/model3d" xmlns:o="urn:schemas-microsoft-com:office:office" xmlns:r="http://schemas.openxmlformats.org/officeDocument/2006/relationships" xmlns:m="http://schemas.openxmlformats.org/officeDocument/2006/math" xmlns:v="urn:schemas-microsoft-com:vml" xmlns:wp14="http://schemas.microsoft.com/office/word/2010/wordprocessingDrawing" xmlns:wp="http://schemas.openxmlformats.org/drawingml/2006/wordprocessingDrawing" xmlns:w10="urn:schemas-microsoft-com:office:word" xmlns:w="http://schemas.openxmlformats.org/wordprocessingml/2006/main" xmlns:w14="http://schemas.microsoft.com/office/word/2010/wordml" xmlns:w15="http://schemas.microsoft.com/office/word/2012/wordml" xmlns:w16cid="http://schemas.microsoft.com/office/word/2016/wordml/cid" xmlns:w16se="http://schemas.microsoft.com/office/word/2015/wordml/symex" xmlns:wpg="http://schemas.microsoft.com/office/word/2010/wordprocessingGroup" xmlns:wpi="http://schemas.microsoft.com/office/word/2010/wordprocessingInk" xmlns:wne="http://schemas.microsoft.com/office/word/2006/wordml" xmlns:wps="http://schemas.microsoft.com/office/word/2010/wordprocessingShape" mc:Ignorable="w14 w15 w16se w16cid wp14">
-  <w15:commentEx w15:paraId="23745231" w15:done="0"/>
-  <w15:commentEx w15:paraId="52208266" w15:done="0"/>
-</w15:commentsEx>
-</file>
-
-<file path=word/commentsIds.xml><?xml version="1.0" encoding="utf-8"?>
-<w16cid:commentsIds xmlns:wpc="http://schemas.microsoft.com/office/word/2010/wordprocessingCanvas" xmlns:cx="http://schemas.microsoft.com/office/drawing/2014/chartex" xmlns:cx1="http://schemas.microsoft.com/office/drawing/2015/9/8/chartex" xmlns:cx2="http://schemas.microsoft.com/office/drawing/2015/10/21/chartex" xmlns:cx3="http://schemas.microsoft.com/office/drawing/2016/5/9/chartex" xmlns:cx4="http://schemas.microsoft.com/office/drawing/2016/5/10/chartex" xmlns:cx5="http://schemas.microsoft.com/office/drawing/2016/5/11/chartex" xmlns:cx6="http://schemas.microsoft.com/office/drawing/2016/5/12/chartex" xmlns:cx7="http://schemas.microsoft.com/office/drawing/2016/5/13/chartex" xmlns:cx8="http://schemas.microsoft.com/office/drawing/2016/5/14/chartex" xmlns:mc="http://schemas.openxmlformats.org/markup-compatibility/2006" xmlns:aink="http://schemas.microsoft.com/office/drawing/2016/ink" xmlns:am3d="http://schemas.microsoft.com/office/drawing/2017/model3d" xmlns:o="urn:schemas-microsoft-com:office:office" xmlns:r="http://schemas.openxmlformats.org/officeDocument/2006/relationships" xmlns:m="http://schemas.openxmlformats.org/officeDocument/2006/math" xmlns:v="urn:schemas-microsoft-com:vml" xmlns:wp14="http://schemas.microsoft.com/office/word/2010/wordprocessingDrawing" xmlns:wp="http://schemas.openxmlformats.org/drawingml/2006/wordprocessingDrawing" xmlns:w10="urn:schemas-microsoft-com:office:word" xmlns:w="http://schemas.openxmlformats.org/wordprocessingml/2006/main" xmlns:w14="http://schemas.microsoft.com/office/word/2010/wordml" xmlns:w15="http://schemas.microsoft.com/office/word/2012/wordml" xmlns:w16cid="http://schemas.microsoft.com/office/word/2016/wordml/cid" xmlns:w16se="http://schemas.microsoft.com/office/word/2015/wordml/symex" xmlns:wpg="http://schemas.microsoft.com/office/word/2010/wordprocessingGroup" xmlns:wpi="http://schemas.microsoft.com/office/word/2010/wordprocessingInk" xmlns:wne="http://schemas.microsoft.com/office/word/2006/wordml" xmlns:wps="http://schemas.microsoft.com/office/word/2010/wordprocessingShape" mc:Ignorable="w14 w15 w16se w16cid wp14">
-  <w16cid:commentId w16cid:paraId="23745231" w16cid:durableId="26C0A9CB"/>
-  <w16cid:commentId w16cid:paraId="52208266" w16cid:durableId="26C0A9EE"/>
-</w16cid:commentsIds>
 </file>
 
 <file path=word/numbering.xml><?xml version="1.0" encoding="utf-8"?>
@@ -5146,14 +5068,6 @@
     <w:abstractNumId w:val="2"/>
   </w:num>
 </w:numbering>
-</file>
-
-<file path=word/people.xml><?xml version="1.0" encoding="utf-8"?>
-<w15:people xmlns:wpc="http://schemas.microsoft.com/office/word/2010/wordprocessingCanvas" xmlns:cx="http://schemas.microsoft.com/office/drawing/2014/chartex" xmlns:cx1="http://schemas.microsoft.com/office/drawing/2015/9/8/chartex" xmlns:cx2="http://schemas.microsoft.com/office/drawing/2015/10/21/chartex" xmlns:cx3="http://schemas.microsoft.com/office/drawing/2016/5/9/chartex" xmlns:cx4="http://schemas.microsoft.com/office/drawing/2016/5/10/chartex" xmlns:cx5="http://schemas.microsoft.com/office/drawing/2016/5/11/chartex" xmlns:cx6="http://schemas.microsoft.com/office/drawing/2016/5/12/chartex" xmlns:cx7="http://schemas.microsoft.com/office/drawing/2016/5/13/chartex" xmlns:cx8="http://schemas.microsoft.com/office/drawing/2016/5/14/chartex" xmlns:mc="http://schemas.openxmlformats.org/markup-compatibility/2006" xmlns:aink="http://schemas.microsoft.com/office/drawing/2016/ink" xmlns:am3d="http://schemas.microsoft.com/office/drawing/2017/model3d" xmlns:o="urn:schemas-microsoft-com:office:office" xmlns:r="http://schemas.openxmlformats.org/officeDocument/2006/relationships" xmlns:m="http://schemas.openxmlformats.org/officeDocument/2006/math" xmlns:v="urn:schemas-microsoft-com:vml" xmlns:wp14="http://schemas.microsoft.com/office/word/2010/wordprocessingDrawing" xmlns:wp="http://schemas.openxmlformats.org/drawingml/2006/wordprocessingDrawing" xmlns:w10="urn:schemas-microsoft-com:office:word" xmlns:w="http://schemas.openxmlformats.org/wordprocessingml/2006/main" xmlns:w14="http://schemas.microsoft.com/office/word/2010/wordml" xmlns:w15="http://schemas.microsoft.com/office/word/2012/wordml" xmlns:w16cid="http://schemas.microsoft.com/office/word/2016/wordml/cid" xmlns:w16se="http://schemas.microsoft.com/office/word/2015/wordml/symex" xmlns:wpg="http://schemas.microsoft.com/office/word/2010/wordprocessingGroup" xmlns:wpi="http://schemas.microsoft.com/office/word/2010/wordprocessingInk" xmlns:wne="http://schemas.microsoft.com/office/word/2006/wordml" xmlns:wps="http://schemas.microsoft.com/office/word/2010/wordprocessingShape" mc:Ignorable="w14 w15 w16se w16cid wp14">
-  <w15:person w15:author="Alex Hess">
-    <w15:presenceInfo w15:providerId="None" w15:userId="Alex Hess"/>
-  </w15:person>
-</w15:people>
 </file>
 
 <file path=word/styles.xml><?xml version="1.0" encoding="utf-8"?>
@@ -6007,7 +5921,7 @@
 </file>
 
 <file path=customXml/itemProps1.xml><?xml version="1.0" encoding="utf-8"?>
-<ds:datastoreItem xmlns:ds="http://schemas.openxmlformats.org/officeDocument/2006/customXml" ds:itemID="{75332718-5344-4702-A276-AAB320BBCB78}">
+<ds:datastoreItem xmlns:ds="http://schemas.openxmlformats.org/officeDocument/2006/customXml" ds:itemID="{21467106-8A7D-496E-B5E0-9281D52E9AC0}">
   <ds:schemaRefs>
     <ds:schemaRef ds:uri="http://schemas.openxmlformats.org/officeDocument/2006/bibliography"/>
   </ds:schemaRefs>

</xml_diff>